<commit_message>
Create category api packages and global helper package
</commit_message>
<xml_diff>
--- a/front-api/src/main/java/com/mebelkart/api/manufacturer/v1/ManufacturerReadMe.docx
+++ b/front-api/src/main/java/com/mebelkart/api/manufacturer/v1/ManufacturerReadMe.docx
@@ -989,167 +989,1737 @@
     </w:p>
     <w:p>
       <w:pPr>
-        <w:rPr>
-          <w:rFonts w:ascii="Courier New" w:hAnsi="Courier New" w:cs="Courier New"/>
-        </w:rPr>
-      </w:pPr>
-    </w:p>
-    <w:p>
-      <w:pPr>
-        <w:rPr>
-          <w:rFonts w:ascii="Courier New" w:hAnsi="Courier New" w:cs="Courier New"/>
-        </w:rPr>
-      </w:pPr>
-    </w:p>
-    <w:p>
-      <w:pPr>
-        <w:rPr>
-          <w:rFonts w:ascii="Courier New" w:hAnsi="Courier New" w:cs="Courier New"/>
-        </w:rPr>
-      </w:pPr>
-      <w:r>
-        <w:rPr>
-          <w:rFonts w:ascii="Courier New" w:hAnsi="Courier New" w:cs="Courier New"/>
-        </w:rPr>
+        <w:pStyle w:val="NoSpacing"/>
+      </w:pPr>
+      <w:r>
+        <w:tab/>
+      </w:r>
+      <w:r>
+        <w:t>"ManufacturerProducts": [</w:t>
+      </w:r>
+    </w:p>
+    <w:p>
+      <w:pPr>
+        <w:pStyle w:val="NoSpacing"/>
+      </w:pPr>
+      <w:r>
+        <w:t xml:space="preserve">      {</w:t>
+      </w:r>
+    </w:p>
+    <w:p>
+      <w:pPr>
+        <w:pStyle w:val="NoSpacing"/>
+      </w:pPr>
+      <w:r>
+        <w:t xml:space="preserve">        "productId": 918,</w:t>
+      </w:r>
+    </w:p>
+    <w:p>
+      <w:pPr>
+        <w:pStyle w:val="NoSpacing"/>
+      </w:pPr>
+      <w:r>
+        <w:t xml:space="preserve">        "price": 1200,</w:t>
+      </w:r>
+    </w:p>
+    <w:p>
+      <w:pPr>
+        <w:pStyle w:val="NoSpacing"/>
+      </w:pPr>
+      <w:r>
         <w:lastRenderedPageBreak/>
-        <w:tab/>
-      </w:r>
-      <w:r>
-        <w:rPr>
-          <w:rFonts w:ascii="Courier New" w:hAnsi="Courier New" w:cs="Courier New"/>
-        </w:rPr>
-        <w:t>"ManufacturerProducts": [</w:t>
-      </w:r>
-    </w:p>
-    <w:p>
-      <w:pPr>
-        <w:rPr>
-          <w:rFonts w:ascii="Courier New" w:hAnsi="Courier New" w:cs="Courier New"/>
-        </w:rPr>
-      </w:pPr>
-      <w:r>
-        <w:rPr>
-          <w:rFonts w:ascii="Courier New" w:hAnsi="Courier New" w:cs="Courier New"/>
-        </w:rPr>
-        <w:t xml:space="preserve">      {</w:t>
-      </w:r>
-    </w:p>
-    <w:p>
-      <w:pPr>
-        <w:rPr>
-          <w:rFonts w:ascii="Courier New" w:hAnsi="Courier New" w:cs="Courier New"/>
-        </w:rPr>
-      </w:pPr>
-      <w:r>
-        <w:rPr>
-          <w:rFonts w:ascii="Courier New" w:hAnsi="Courier New" w:cs="Courier New"/>
-        </w:rPr>
-        <w:t xml:space="preserve">        "productId": 918,</w:t>
-      </w:r>
-    </w:p>
-    <w:p>
-      <w:pPr>
-        <w:rPr>
-          <w:rFonts w:ascii="Courier New" w:hAnsi="Courier New" w:cs="Courier New"/>
-        </w:rPr>
-      </w:pPr>
-      <w:r>
-        <w:rPr>
-          <w:rFonts w:ascii="Courier New" w:hAnsi="Courier New" w:cs="Courier New"/>
-        </w:rPr>
-        <w:t xml:space="preserve">        "price": 1200,</w:t>
-      </w:r>
-    </w:p>
-    <w:p>
-      <w:pPr>
-        <w:rPr>
-          <w:rFonts w:ascii="Courier New" w:hAnsi="Courier New" w:cs="Courier New"/>
-        </w:rPr>
-      </w:pPr>
-      <w:r>
-        <w:rPr>
-          <w:rFonts w:ascii="Courier New" w:hAnsi="Courier New" w:cs="Courier New"/>
-        </w:rPr>
         <w:t xml:space="preserve">        "manufacturerId": 25,</w:t>
       </w:r>
     </w:p>
     <w:p>
       <w:pPr>
-        <w:rPr>
-          <w:rFonts w:ascii="Courier New" w:hAnsi="Courier New" w:cs="Courier New"/>
-        </w:rPr>
-      </w:pPr>
-      <w:r>
-        <w:rPr>
-          <w:rFonts w:ascii="Courier New" w:hAnsi="Courier New" w:cs="Courier New"/>
-        </w:rPr>
+        <w:pStyle w:val="NoSpacing"/>
+      </w:pPr>
+      <w:r>
         <w:t xml:space="preserve">        "categoryId": 57,</w:t>
       </w:r>
     </w:p>
     <w:p>
       <w:pPr>
-        <w:rPr>
-          <w:rFonts w:ascii="Courier New" w:hAnsi="Courier New" w:cs="Courier New"/>
-        </w:rPr>
-      </w:pPr>
-      <w:r>
-        <w:rPr>
-          <w:rFonts w:ascii="Courier New" w:hAnsi="Courier New" w:cs="Courier New"/>
-        </w:rPr>
+        <w:pStyle w:val="NoSpacing"/>
+      </w:pPr>
+      <w:r>
         <w:t xml:space="preserve">        "productName": "Semis Wooden Wall Clock"</w:t>
       </w:r>
     </w:p>
     <w:p>
       <w:pPr>
-        <w:rPr>
-          <w:rFonts w:ascii="Courier New" w:hAnsi="Courier New" w:cs="Courier New"/>
-        </w:rPr>
-      </w:pPr>
-      <w:r>
-        <w:rPr>
-          <w:rFonts w:ascii="Courier New" w:hAnsi="Courier New" w:cs="Courier New"/>
-        </w:rPr>
+        <w:pStyle w:val="NoSpacing"/>
+      </w:pPr>
+      <w:r>
         <w:t xml:space="preserve">      }</w:t>
       </w:r>
       <w:r>
-        <w:rPr>
-          <w:rFonts w:ascii="Courier New" w:hAnsi="Courier New" w:cs="Courier New"/>
-        </w:rPr>
-        <w:tab/>
-      </w:r>
-    </w:p>
-    <w:p>
-      <w:pPr>
-        <w:rPr>
-          <w:rFonts w:ascii="Courier New" w:hAnsi="Courier New" w:cs="Courier New"/>
-        </w:rPr>
-      </w:pPr>
-      <w:r>
-        <w:rPr>
-          <w:rFonts w:ascii="Courier New" w:hAnsi="Courier New" w:cs="Courier New"/>
-        </w:rPr>
+        <w:tab/>
+      </w:r>
+    </w:p>
+    <w:p>
+      <w:pPr>
+        <w:pStyle w:val="NoSpacing"/>
+      </w:pPr>
+      <w:r>
         <w:t>]</w:t>
       </w:r>
     </w:p>
     <w:p>
       <w:pPr>
-        <w:rPr>
-          <w:rFonts w:ascii="Courier New" w:hAnsi="Courier New" w:cs="Courier New"/>
-        </w:rPr>
-      </w:pPr>
-      <w:r>
-        <w:rPr>
-          <w:rFonts w:ascii="Courier New" w:hAnsi="Courier New" w:cs="Courier New"/>
-        </w:rPr>
+        <w:pStyle w:val="NoSpacing"/>
+      </w:pPr>
+      <w:r>
         <w:t>}</w:t>
       </w:r>
     </w:p>
     <w:p>
       <w:pPr>
-        <w:rPr>
-          <w:rFonts w:ascii="Courier New" w:hAnsi="Courier New" w:cs="Courier New"/>
-        </w:rPr>
-      </w:pPr>
+        <w:pStyle w:val="NoSpacing"/>
+      </w:pPr>
+    </w:p>
+    <w:p>
+      <w:pPr>
+        <w:rPr>
+          <w:b/>
+          <w:sz w:val="24"/>
+          <w:szCs w:val="24"/>
+          <w:u w:val="single"/>
+        </w:rPr>
+      </w:pPr>
+      <w:r>
+        <w:rPr>
+          <w:b/>
+          <w:sz w:val="24"/>
+          <w:szCs w:val="24"/>
+          <w:u w:val="single"/>
+        </w:rPr>
+        <w:t>Exception which may occur:</w:t>
+      </w:r>
+    </w:p>
+    <w:p>
+      <w:pPr>
+        <w:rPr>
+          <w:rFonts w:ascii="Courier New" w:hAnsi="Courier New" w:cs="Courier New"/>
+        </w:rPr>
+      </w:pPr>
+      <w:r>
+        <w:rPr>
+          <w:rFonts w:ascii="Courier New" w:hAnsi="Courier New" w:cs="Courier New"/>
+        </w:rPr>
+        <w:t>* If we give wrong path</w:t>
+      </w:r>
+      <w:r>
+        <w:rPr>
+          <w:rFonts w:ascii="Courier New" w:hAnsi="Courier New" w:cs="Courier New"/>
+        </w:rPr>
+        <w:t xml:space="preserve"> like "http</w:t>
+      </w:r>
+      <w:r>
+        <w:rPr>
+          <w:rFonts w:ascii="Courier New" w:hAnsi="Courier New" w:cs="Courier New"/>
+        </w:rPr>
+        <w:t>s://localhost:8443/v1.0/manufacturer</w:t>
+      </w:r>
+      <w:r>
+        <w:rPr>
+          <w:rFonts w:ascii="Courier New" w:hAnsi="Courier New" w:cs="Courier New"/>
+        </w:rPr>
+        <w:t>" it will give an exception as page not found.</w:t>
+      </w:r>
+    </w:p>
+    <w:p>
+      <w:pPr>
+        <w:autoSpaceDE w:val="0"/>
+        <w:autoSpaceDN w:val="0"/>
+        <w:adjustRightInd w:val="0"/>
+        <w:spacing w:after="0" w:line="240" w:lineRule="auto"/>
+        <w:ind w:left="720"/>
+        <w:rPr>
+          <w:rFonts w:ascii="Courier New" w:hAnsi="Courier New" w:cs="Courier New"/>
+          <w:b/>
+          <w:color w:val="000000"/>
+          <w:sz w:val="20"/>
+          <w:szCs w:val="20"/>
+          <w:u w:val="single"/>
+        </w:rPr>
+      </w:pPr>
+      <w:r>
+        <w:rPr>
+          <w:rFonts w:ascii="Courier New" w:hAnsi="Courier New" w:cs="Courier New"/>
+          <w:b/>
+          <w:color w:val="000000"/>
+          <w:sz w:val="20"/>
+          <w:szCs w:val="20"/>
+          <w:u w:val="single"/>
+        </w:rPr>
+        <w:t>Response:</w:t>
+      </w:r>
+    </w:p>
+    <w:p>
+      <w:pPr>
+        <w:autoSpaceDE w:val="0"/>
+        <w:autoSpaceDN w:val="0"/>
+        <w:adjustRightInd w:val="0"/>
+        <w:spacing w:after="0" w:line="240" w:lineRule="auto"/>
+        <w:rPr>
+          <w:rFonts w:ascii="Courier New" w:hAnsi="Courier New" w:cs="Courier New"/>
+        </w:rPr>
+      </w:pPr>
+      <w:r>
+        <w:rPr>
+          <w:rFonts w:ascii="Courier New" w:hAnsi="Courier New" w:cs="Courier New"/>
+        </w:rPr>
+        <w:tab/>
+      </w:r>
+      <w:r>
+        <w:rPr>
+          <w:rFonts w:ascii="Courier New" w:hAnsi="Courier New" w:cs="Courier New"/>
+        </w:rPr>
+        <w:t>{</w:t>
+      </w:r>
+    </w:p>
+    <w:p>
+      <w:pPr>
+        <w:autoSpaceDE w:val="0"/>
+        <w:autoSpaceDN w:val="0"/>
+        <w:adjustRightInd w:val="0"/>
+        <w:spacing w:after="0" w:line="240" w:lineRule="auto"/>
+        <w:rPr>
+          <w:rFonts w:ascii="Courier New" w:hAnsi="Courier New" w:cs="Courier New"/>
+        </w:rPr>
+      </w:pPr>
+      <w:r>
+        <w:rPr>
+          <w:rFonts w:ascii="Courier New" w:hAnsi="Courier New" w:cs="Courier New"/>
+        </w:rPr>
+        <w:t xml:space="preserve">  </w:t>
+      </w:r>
+      <w:r>
+        <w:rPr>
+          <w:rFonts w:ascii="Courier New" w:hAnsi="Courier New" w:cs="Courier New"/>
+        </w:rPr>
+        <w:tab/>
+      </w:r>
+      <w:r>
+        <w:rPr>
+          <w:rFonts w:ascii="Courier New" w:hAnsi="Courier New" w:cs="Courier New"/>
+        </w:rPr>
+        <w:tab/>
+        <w:t>"statusCode": 404</w:t>
+      </w:r>
+      <w:r>
+        <w:rPr>
+          <w:rFonts w:ascii="Courier New" w:hAnsi="Courier New" w:cs="Courier New"/>
+        </w:rPr>
+        <w:t>,</w:t>
+      </w:r>
+    </w:p>
+    <w:p>
+      <w:pPr>
+        <w:autoSpaceDE w:val="0"/>
+        <w:autoSpaceDN w:val="0"/>
+        <w:adjustRightInd w:val="0"/>
+        <w:spacing w:after="0" w:line="240" w:lineRule="auto"/>
+        <w:rPr>
+          <w:rFonts w:ascii="Courier New" w:hAnsi="Courier New" w:cs="Courier New"/>
+        </w:rPr>
+      </w:pPr>
+    </w:p>
+    <w:p>
+      <w:pPr>
+        <w:autoSpaceDE w:val="0"/>
+        <w:autoSpaceDN w:val="0"/>
+        <w:adjustRightInd w:val="0"/>
+        <w:spacing w:after="0" w:line="240" w:lineRule="auto"/>
+        <w:rPr>
+          <w:rFonts w:ascii="Courier New" w:hAnsi="Courier New" w:cs="Courier New"/>
+        </w:rPr>
+      </w:pPr>
+      <w:r>
+        <w:rPr>
+          <w:rFonts w:ascii="Courier New" w:hAnsi="Courier New" w:cs="Courier New"/>
+        </w:rPr>
+        <w:t xml:space="preserve">  </w:t>
+      </w:r>
+      <w:r>
+        <w:rPr>
+          <w:rFonts w:ascii="Courier New" w:hAnsi="Courier New" w:cs="Courier New"/>
+        </w:rPr>
+        <w:tab/>
+      </w:r>
+      <w:r>
+        <w:rPr>
+          <w:rFonts w:ascii="Courier New" w:hAnsi="Courier New" w:cs="Courier New"/>
+        </w:rPr>
+        <w:tab/>
+        <w:t>"message": "</w:t>
+      </w:r>
+      <w:r>
+        <w:rPr>
+          <w:rFonts w:ascii="Courier New" w:hAnsi="Courier New" w:cs="Courier New"/>
+        </w:rPr>
+        <w:t>HTTP 404 Page Not Found</w:t>
+      </w:r>
+      <w:r>
+        <w:rPr>
+          <w:rFonts w:ascii="Courier New" w:hAnsi="Courier New" w:cs="Courier New"/>
+        </w:rPr>
+        <w:t>",</w:t>
+      </w:r>
+    </w:p>
+    <w:p>
+      <w:pPr>
+        <w:autoSpaceDE w:val="0"/>
+        <w:autoSpaceDN w:val="0"/>
+        <w:adjustRightInd w:val="0"/>
+        <w:spacing w:after="0" w:line="240" w:lineRule="auto"/>
+        <w:rPr>
+          <w:rFonts w:ascii="Courier New" w:hAnsi="Courier New" w:cs="Courier New"/>
+        </w:rPr>
+      </w:pPr>
+    </w:p>
+    <w:p>
+      <w:pPr>
+        <w:autoSpaceDE w:val="0"/>
+        <w:autoSpaceDN w:val="0"/>
+        <w:adjustRightInd w:val="0"/>
+        <w:spacing w:after="0" w:line="240" w:lineRule="auto"/>
+        <w:rPr>
+          <w:rFonts w:ascii="Courier New" w:hAnsi="Courier New" w:cs="Courier New"/>
+        </w:rPr>
+      </w:pPr>
+      <w:r>
+        <w:rPr>
+          <w:rFonts w:ascii="Courier New" w:hAnsi="Courier New" w:cs="Courier New"/>
+        </w:rPr>
+        <w:t xml:space="preserve">  </w:t>
+      </w:r>
+      <w:r>
+        <w:rPr>
+          <w:rFonts w:ascii="Courier New" w:hAnsi="Courier New" w:cs="Courier New"/>
+        </w:rPr>
+        <w:tab/>
+      </w:r>
+      <w:r>
+        <w:rPr>
+          <w:rFonts w:ascii="Courier New" w:hAnsi="Courier New" w:cs="Courier New"/>
+        </w:rPr>
+        <w:tab/>
+        <w:t xml:space="preserve">"source": </w:t>
+      </w:r>
+      <w:r>
+        <w:rPr>
+          <w:rFonts w:ascii="Courier New" w:hAnsi="Courier New" w:cs="Courier New"/>
+        </w:rPr>
+        <w:t>""</w:t>
+      </w:r>
+    </w:p>
+    <w:p>
+      <w:pPr>
+        <w:autoSpaceDE w:val="0"/>
+        <w:autoSpaceDN w:val="0"/>
+        <w:adjustRightInd w:val="0"/>
+        <w:spacing w:after="0" w:line="240" w:lineRule="auto"/>
+        <w:ind w:firstLine="720"/>
+        <w:rPr>
+          <w:rFonts w:ascii="Courier New" w:hAnsi="Courier New" w:cs="Courier New"/>
+        </w:rPr>
+      </w:pPr>
+      <w:r>
+        <w:rPr>
+          <w:rFonts w:ascii="Courier New" w:hAnsi="Courier New" w:cs="Courier New"/>
+        </w:rPr>
+        <w:t>}</w:t>
+      </w:r>
+    </w:p>
+    <w:p>
+      <w:pPr>
+        <w:autoSpaceDE w:val="0"/>
+        <w:autoSpaceDN w:val="0"/>
+        <w:adjustRightInd w:val="0"/>
+        <w:spacing w:after="0" w:line="240" w:lineRule="auto"/>
+        <w:ind w:firstLine="720"/>
+        <w:rPr>
+          <w:rFonts w:ascii="Courier New" w:hAnsi="Courier New" w:cs="Courier New"/>
+        </w:rPr>
+      </w:pPr>
+    </w:p>
+    <w:p>
+      <w:pPr>
+        <w:rPr>
+          <w:rFonts w:ascii="Courier New" w:hAnsi="Courier New" w:cs="Courier New"/>
+        </w:rPr>
+      </w:pPr>
+    </w:p>
+    <w:p>
+      <w:pPr>
+        <w:rPr>
+          <w:rFonts w:ascii="Courier New" w:hAnsi="Courier New" w:cs="Courier New"/>
+        </w:rPr>
+      </w:pPr>
+      <w:r>
+        <w:rPr>
+          <w:rFonts w:ascii="Courier New" w:hAnsi="Courier New" w:cs="Courier New"/>
+        </w:rPr>
+        <w:t xml:space="preserve">* If you give wrong key your will get unauthorized exception or if you </w:t>
+      </w:r>
+      <w:r>
+        <w:rPr>
+          <w:rFonts w:ascii="Courier New" w:hAnsi="Courier New" w:cs="Courier New"/>
+        </w:rPr>
+        <w:t>give content as other than "apiK</w:t>
+      </w:r>
+      <w:r>
+        <w:rPr>
+          <w:rFonts w:ascii="Courier New" w:hAnsi="Courier New" w:cs="Courier New"/>
+        </w:rPr>
+        <w:t>ey" you will get "specify content correctly exception".</w:t>
+      </w:r>
+    </w:p>
+    <w:p>
+      <w:pPr>
+        <w:autoSpaceDE w:val="0"/>
+        <w:autoSpaceDN w:val="0"/>
+        <w:adjustRightInd w:val="0"/>
+        <w:spacing w:after="0" w:line="240" w:lineRule="auto"/>
+        <w:ind w:left="720"/>
+        <w:rPr>
+          <w:rFonts w:ascii="Courier New" w:hAnsi="Courier New" w:cs="Courier New"/>
+          <w:b/>
+          <w:color w:val="000000"/>
+          <w:sz w:val="20"/>
+          <w:szCs w:val="20"/>
+          <w:u w:val="single"/>
+        </w:rPr>
+      </w:pPr>
+      <w:r>
+        <w:rPr>
+          <w:rFonts w:ascii="Courier New" w:hAnsi="Courier New" w:cs="Courier New"/>
+          <w:b/>
+          <w:color w:val="000000"/>
+          <w:sz w:val="20"/>
+          <w:szCs w:val="20"/>
+          <w:u w:val="single"/>
+        </w:rPr>
+        <w:t>Response:</w:t>
+      </w:r>
+    </w:p>
+    <w:p>
+      <w:pPr>
+        <w:autoSpaceDE w:val="0"/>
+        <w:autoSpaceDN w:val="0"/>
+        <w:adjustRightInd w:val="0"/>
+        <w:spacing w:after="0" w:line="240" w:lineRule="auto"/>
+        <w:rPr>
+          <w:rFonts w:ascii="Courier New" w:hAnsi="Courier New" w:cs="Courier New"/>
+        </w:rPr>
+      </w:pPr>
+      <w:r>
+        <w:rPr>
+          <w:rFonts w:ascii="Courier New" w:hAnsi="Courier New" w:cs="Courier New"/>
+        </w:rPr>
+        <w:tab/>
+      </w:r>
+      <w:r>
+        <w:rPr>
+          <w:rFonts w:ascii="Courier New" w:hAnsi="Courier New" w:cs="Courier New"/>
+        </w:rPr>
+        <w:t>{</w:t>
+      </w:r>
+    </w:p>
+    <w:p>
+      <w:pPr>
+        <w:autoSpaceDE w:val="0"/>
+        <w:autoSpaceDN w:val="0"/>
+        <w:adjustRightInd w:val="0"/>
+        <w:spacing w:after="0" w:line="240" w:lineRule="auto"/>
+        <w:rPr>
+          <w:rFonts w:ascii="Courier New" w:hAnsi="Courier New" w:cs="Courier New"/>
+        </w:rPr>
+      </w:pPr>
+      <w:r>
+        <w:rPr>
+          <w:rFonts w:ascii="Courier New" w:hAnsi="Courier New" w:cs="Courier New"/>
+        </w:rPr>
+        <w:t xml:space="preserve">  </w:t>
+      </w:r>
+      <w:r>
+        <w:rPr>
+          <w:rFonts w:ascii="Courier New" w:hAnsi="Courier New" w:cs="Courier New"/>
+        </w:rPr>
+        <w:tab/>
+      </w:r>
+      <w:r>
+        <w:rPr>
+          <w:rFonts w:ascii="Courier New" w:hAnsi="Courier New" w:cs="Courier New"/>
+        </w:rPr>
+        <w:tab/>
+        <w:t>"statusCode": 401</w:t>
+      </w:r>
+      <w:r>
+        <w:rPr>
+          <w:rFonts w:ascii="Courier New" w:hAnsi="Courier New" w:cs="Courier New"/>
+        </w:rPr>
+        <w:t>,</w:t>
+      </w:r>
+    </w:p>
+    <w:p>
+      <w:pPr>
+        <w:autoSpaceDE w:val="0"/>
+        <w:autoSpaceDN w:val="0"/>
+        <w:adjustRightInd w:val="0"/>
+        <w:spacing w:after="0" w:line="240" w:lineRule="auto"/>
+        <w:rPr>
+          <w:rFonts w:ascii="Courier New" w:hAnsi="Courier New" w:cs="Courier New"/>
+        </w:rPr>
+      </w:pPr>
+    </w:p>
+    <w:p>
+      <w:pPr>
+        <w:autoSpaceDE w:val="0"/>
+        <w:autoSpaceDN w:val="0"/>
+        <w:adjustRightInd w:val="0"/>
+        <w:spacing w:after="0" w:line="240" w:lineRule="auto"/>
+        <w:rPr>
+          <w:rFonts w:ascii="Courier New" w:hAnsi="Courier New" w:cs="Courier New"/>
+        </w:rPr>
+      </w:pPr>
+      <w:r>
+        <w:rPr>
+          <w:rFonts w:ascii="Courier New" w:hAnsi="Courier New" w:cs="Courier New"/>
+        </w:rPr>
+        <w:t xml:space="preserve">  </w:t>
+      </w:r>
+      <w:r>
+        <w:rPr>
+          <w:rFonts w:ascii="Courier New" w:hAnsi="Courier New" w:cs="Courier New"/>
+        </w:rPr>
+        <w:tab/>
+      </w:r>
+      <w:r>
+        <w:rPr>
+          <w:rFonts w:ascii="Courier New" w:hAnsi="Courier New" w:cs="Courier New"/>
+        </w:rPr>
+        <w:tab/>
+        <w:t>"message": "</w:t>
+      </w:r>
+      <w:r>
+        <w:t xml:space="preserve"> </w:t>
+      </w:r>
+      <w:r>
+        <w:rPr>
+          <w:rFonts w:ascii="Courier New" w:hAnsi="Courier New" w:cs="Courier New"/>
+        </w:rPr>
+        <w:t xml:space="preserve">HTTP 401 Unauthorized, Invalid API key </w:t>
+      </w:r>
+      <w:r>
+        <w:rPr>
+          <w:rFonts w:ascii="Courier New" w:hAnsi="Courier New" w:cs="Courier New"/>
+        </w:rPr>
+        <w:tab/>
+      </w:r>
+      <w:r>
+        <w:rPr>
+          <w:rFonts w:ascii="Courier New" w:hAnsi="Courier New" w:cs="Courier New"/>
+        </w:rPr>
+        <w:tab/>
+      </w:r>
+      <w:r>
+        <w:rPr>
+          <w:rFonts w:ascii="Courier New" w:hAnsi="Courier New" w:cs="Courier New"/>
+        </w:rPr>
+        <w:tab/>
+      </w:r>
+      <w:r>
+        <w:rPr>
+          <w:rFonts w:ascii="Courier New" w:hAnsi="Courier New" w:cs="Courier New"/>
+        </w:rPr>
+        <w:tab/>
+      </w:r>
+      <w:r>
+        <w:rPr>
+          <w:rFonts w:ascii="Courier New" w:hAnsi="Courier New" w:cs="Courier New"/>
+        </w:rPr>
+        <w:tab/>
+      </w:r>
+      <w:r>
+        <w:rPr>
+          <w:rFonts w:ascii="Courier New" w:hAnsi="Courier New" w:cs="Courier New"/>
+        </w:rPr>
+        <w:t>specified or key is inActive</w:t>
+      </w:r>
+      <w:r>
+        <w:rPr>
+          <w:rFonts w:ascii="Courier New" w:hAnsi="Courier New" w:cs="Courier New"/>
+        </w:rPr>
+        <w:t>",</w:t>
+      </w:r>
+    </w:p>
+    <w:p>
+      <w:pPr>
+        <w:autoSpaceDE w:val="0"/>
+        <w:autoSpaceDN w:val="0"/>
+        <w:adjustRightInd w:val="0"/>
+        <w:spacing w:after="0" w:line="240" w:lineRule="auto"/>
+        <w:rPr>
+          <w:rFonts w:ascii="Courier New" w:hAnsi="Courier New" w:cs="Courier New"/>
+        </w:rPr>
+      </w:pPr>
+    </w:p>
+    <w:p>
+      <w:pPr>
+        <w:autoSpaceDE w:val="0"/>
+        <w:autoSpaceDN w:val="0"/>
+        <w:adjustRightInd w:val="0"/>
+        <w:spacing w:after="0" w:line="240" w:lineRule="auto"/>
+        <w:rPr>
+          <w:rFonts w:ascii="Courier New" w:hAnsi="Courier New" w:cs="Courier New"/>
+        </w:rPr>
+      </w:pPr>
+      <w:r>
+        <w:rPr>
+          <w:rFonts w:ascii="Courier New" w:hAnsi="Courier New" w:cs="Courier New"/>
+        </w:rPr>
+        <w:t xml:space="preserve">  </w:t>
+      </w:r>
+      <w:r>
+        <w:rPr>
+          <w:rFonts w:ascii="Courier New" w:hAnsi="Courier New" w:cs="Courier New"/>
+        </w:rPr>
+        <w:tab/>
+      </w:r>
+      <w:r>
+        <w:rPr>
+          <w:rFonts w:ascii="Courier New" w:hAnsi="Courier New" w:cs="Courier New"/>
+        </w:rPr>
+        <w:tab/>
+        <w:t xml:space="preserve">"source": </w:t>
+      </w:r>
+      <w:r>
+        <w:rPr>
+          <w:rFonts w:ascii="Courier New" w:hAnsi="Courier New" w:cs="Courier New"/>
+        </w:rPr>
+        <w:t>""</w:t>
+      </w:r>
+    </w:p>
+    <w:p>
+      <w:pPr>
+        <w:autoSpaceDE w:val="0"/>
+        <w:autoSpaceDN w:val="0"/>
+        <w:adjustRightInd w:val="0"/>
+        <w:spacing w:after="0" w:line="240" w:lineRule="auto"/>
+        <w:ind w:firstLine="720"/>
+        <w:rPr>
+          <w:rFonts w:ascii="Courier New" w:hAnsi="Courier New" w:cs="Courier New"/>
+        </w:rPr>
+      </w:pPr>
+      <w:r>
+        <w:rPr>
+          <w:rFonts w:ascii="Courier New" w:hAnsi="Courier New" w:cs="Courier New"/>
+        </w:rPr>
+        <w:t>}</w:t>
+      </w:r>
+    </w:p>
+    <w:p/>
+    <w:p>
+      <w:pPr>
+        <w:rPr>
+          <w:rFonts w:ascii="Courier New" w:hAnsi="Courier New" w:cs="Courier New"/>
+        </w:rPr>
+      </w:pPr>
+      <w:r>
+        <w:rPr>
+          <w:rFonts w:ascii="Courier New" w:hAnsi="Courier New" w:cs="Courier New"/>
+        </w:rPr>
+        <w:t>* If you mis-spelled any parameter in content-type like "apiKey" or "accessParam" or "manufacturer" or "requiredFields" you will get response like</w:t>
+      </w:r>
+    </w:p>
+    <w:p>
+      <w:pPr>
+        <w:autoSpaceDE w:val="0"/>
+        <w:autoSpaceDN w:val="0"/>
+        <w:adjustRightInd w:val="0"/>
+        <w:spacing w:after="0" w:line="240" w:lineRule="auto"/>
+        <w:ind w:left="720"/>
+        <w:rPr>
+          <w:rFonts w:ascii="Courier New" w:hAnsi="Courier New" w:cs="Courier New"/>
+          <w:b/>
+          <w:color w:val="000000"/>
+          <w:sz w:val="20"/>
+          <w:szCs w:val="20"/>
+          <w:u w:val="single"/>
+        </w:rPr>
+      </w:pPr>
+      <w:r>
+        <w:rPr>
+          <w:rFonts w:ascii="Courier New" w:hAnsi="Courier New" w:cs="Courier New"/>
+          <w:b/>
+          <w:color w:val="000000"/>
+          <w:sz w:val="20"/>
+          <w:szCs w:val="20"/>
+          <w:u w:val="single"/>
+        </w:rPr>
+        <w:t>Response:</w:t>
+      </w:r>
+    </w:p>
+    <w:p>
+      <w:pPr>
+        <w:autoSpaceDE w:val="0"/>
+        <w:autoSpaceDN w:val="0"/>
+        <w:adjustRightInd w:val="0"/>
+        <w:spacing w:after="0" w:line="240" w:lineRule="auto"/>
+        <w:rPr>
+          <w:rFonts w:ascii="Courier New" w:hAnsi="Courier New" w:cs="Courier New"/>
+        </w:rPr>
+      </w:pPr>
+      <w:r>
+        <w:rPr>
+          <w:rFonts w:ascii="Courier New" w:hAnsi="Courier New" w:cs="Courier New"/>
+        </w:rPr>
+        <w:tab/>
+      </w:r>
+      <w:r>
+        <w:rPr>
+          <w:rFonts w:ascii="Courier New" w:hAnsi="Courier New" w:cs="Courier New"/>
+        </w:rPr>
+        <w:t>{</w:t>
+      </w:r>
+    </w:p>
+    <w:p>
+      <w:pPr>
+        <w:autoSpaceDE w:val="0"/>
+        <w:autoSpaceDN w:val="0"/>
+        <w:adjustRightInd w:val="0"/>
+        <w:spacing w:after="0" w:line="240" w:lineRule="auto"/>
+        <w:rPr>
+          <w:rFonts w:ascii="Courier New" w:hAnsi="Courier New" w:cs="Courier New"/>
+        </w:rPr>
+      </w:pPr>
+      <w:r>
+        <w:rPr>
+          <w:rFonts w:ascii="Courier New" w:hAnsi="Courier New" w:cs="Courier New"/>
+        </w:rPr>
+        <w:t xml:space="preserve">  </w:t>
+      </w:r>
+      <w:r>
+        <w:rPr>
+          <w:rFonts w:ascii="Courier New" w:hAnsi="Courier New" w:cs="Courier New"/>
+        </w:rPr>
+        <w:tab/>
+      </w:r>
+      <w:r>
+        <w:rPr>
+          <w:rFonts w:ascii="Courier New" w:hAnsi="Courier New" w:cs="Courier New"/>
+        </w:rPr>
+        <w:tab/>
+        <w:t>"statusCode": 400</w:t>
+      </w:r>
+      <w:r>
+        <w:rPr>
+          <w:rFonts w:ascii="Courier New" w:hAnsi="Courier New" w:cs="Courier New"/>
+        </w:rPr>
+        <w:t>,</w:t>
+      </w:r>
+    </w:p>
+    <w:p>
+      <w:pPr>
+        <w:autoSpaceDE w:val="0"/>
+        <w:autoSpaceDN w:val="0"/>
+        <w:adjustRightInd w:val="0"/>
+        <w:spacing w:after="0" w:line="240" w:lineRule="auto"/>
+        <w:rPr>
+          <w:rFonts w:ascii="Courier New" w:hAnsi="Courier New" w:cs="Courier New"/>
+        </w:rPr>
+      </w:pPr>
+    </w:p>
+    <w:p>
+      <w:pPr>
+        <w:autoSpaceDE w:val="0"/>
+        <w:autoSpaceDN w:val="0"/>
+        <w:adjustRightInd w:val="0"/>
+        <w:spacing w:after="0" w:line="240" w:lineRule="auto"/>
+        <w:rPr>
+          <w:rFonts w:ascii="Courier New" w:hAnsi="Courier New" w:cs="Courier New"/>
+        </w:rPr>
+      </w:pPr>
+      <w:r>
+        <w:rPr>
+          <w:rFonts w:ascii="Courier New" w:hAnsi="Courier New" w:cs="Courier New"/>
+        </w:rPr>
+        <w:t xml:space="preserve">  </w:t>
+      </w:r>
+      <w:r>
+        <w:rPr>
+          <w:rFonts w:ascii="Courier New" w:hAnsi="Courier New" w:cs="Courier New"/>
+        </w:rPr>
+        <w:tab/>
+      </w:r>
+      <w:r>
+        <w:rPr>
+          <w:rFonts w:ascii="Courier New" w:hAnsi="Courier New" w:cs="Courier New"/>
+        </w:rPr>
+        <w:tab/>
+        <w:t xml:space="preserve">"message": </w:t>
+      </w:r>
+      <w:r>
+        <w:rPr>
+          <w:rFonts w:ascii="Courier New" w:hAnsi="Courier New" w:cs="Courier New"/>
+        </w:rPr>
+        <w:t>HTTP 400 B</w:t>
+      </w:r>
+      <w:r>
+        <w:rPr>
+          <w:rFonts w:ascii="Courier New" w:hAnsi="Courier New" w:cs="Courier New"/>
+        </w:rPr>
+        <w:t xml:space="preserve">ad Request, Content-Type or apiKey </w:t>
+      </w:r>
+      <w:r>
+        <w:rPr>
+          <w:rFonts w:ascii="Courier New" w:hAnsi="Courier New" w:cs="Courier New"/>
+        </w:rPr>
+        <w:tab/>
+      </w:r>
+      <w:r>
+        <w:rPr>
+          <w:rFonts w:ascii="Courier New" w:hAnsi="Courier New" w:cs="Courier New"/>
+        </w:rPr>
+        <w:tab/>
+      </w:r>
+      <w:r>
+        <w:rPr>
+          <w:rFonts w:ascii="Courier New" w:hAnsi="Courier New" w:cs="Courier New"/>
+        </w:rPr>
+        <w:tab/>
+      </w:r>
+      <w:r>
+        <w:rPr>
+          <w:rFonts w:ascii="Courier New" w:hAnsi="Courier New" w:cs="Courier New"/>
+        </w:rPr>
+        <w:tab/>
+        <w:t xml:space="preserve">or </w:t>
+      </w:r>
+      <w:r>
+        <w:rPr>
+          <w:rFonts w:ascii="Courier New" w:hAnsi="Courier New" w:cs="Courier New"/>
+        </w:rPr>
+        <w:t>manufacturerId</w:t>
+      </w:r>
+      <w:r>
+        <w:rPr>
+          <w:rFonts w:ascii="Courier New" w:hAnsi="Courier New" w:cs="Courier New"/>
+        </w:rPr>
+        <w:t xml:space="preserve"> or </w:t>
+      </w:r>
+      <w:r>
+        <w:rPr>
+          <w:rFonts w:ascii="Courier New" w:hAnsi="Courier New" w:cs="Courier New"/>
+        </w:rPr>
+        <w:t>requiredFields</w:t>
+      </w:r>
+      <w:r>
+        <w:rPr>
+          <w:rFonts w:ascii="Courier New" w:hAnsi="Courier New" w:cs="Courier New"/>
+        </w:rPr>
+        <w:t xml:space="preserve"> spelled </w:t>
+      </w:r>
+      <w:r>
+        <w:rPr>
+          <w:rFonts w:ascii="Courier New" w:hAnsi="Courier New" w:cs="Courier New"/>
+        </w:rPr>
+        <w:tab/>
+      </w:r>
+      <w:r>
+        <w:rPr>
+          <w:rFonts w:ascii="Courier New" w:hAnsi="Courier New" w:cs="Courier New"/>
+        </w:rPr>
+        <w:tab/>
+      </w:r>
+      <w:r>
+        <w:rPr>
+          <w:rFonts w:ascii="Courier New" w:hAnsi="Courier New" w:cs="Courier New"/>
+        </w:rPr>
+        <w:tab/>
+      </w:r>
+      <w:r>
+        <w:rPr>
+          <w:rFonts w:ascii="Courier New" w:hAnsi="Courier New" w:cs="Courier New"/>
+        </w:rPr>
+        <w:tab/>
+      </w:r>
+      <w:r>
+        <w:rPr>
+          <w:rFonts w:ascii="Courier New" w:hAnsi="Courier New" w:cs="Courier New"/>
+        </w:rPr>
+        <w:t>Incorrectly</w:t>
+      </w:r>
+      <w:r>
+        <w:rPr>
+          <w:rFonts w:ascii="Courier New" w:hAnsi="Courier New" w:cs="Courier New"/>
+        </w:rPr>
+        <w:t>",</w:t>
+      </w:r>
+    </w:p>
+    <w:p>
+      <w:pPr>
+        <w:autoSpaceDE w:val="0"/>
+        <w:autoSpaceDN w:val="0"/>
+        <w:adjustRightInd w:val="0"/>
+        <w:spacing w:after="0" w:line="240" w:lineRule="auto"/>
+        <w:rPr>
+          <w:rFonts w:ascii="Courier New" w:hAnsi="Courier New" w:cs="Courier New"/>
+        </w:rPr>
+      </w:pPr>
+    </w:p>
+    <w:p>
+      <w:pPr>
+        <w:autoSpaceDE w:val="0"/>
+        <w:autoSpaceDN w:val="0"/>
+        <w:adjustRightInd w:val="0"/>
+        <w:spacing w:after="0" w:line="240" w:lineRule="auto"/>
+        <w:rPr>
+          <w:rFonts w:ascii="Courier New" w:hAnsi="Courier New" w:cs="Courier New"/>
+        </w:rPr>
+      </w:pPr>
+      <w:r>
+        <w:rPr>
+          <w:rFonts w:ascii="Courier New" w:hAnsi="Courier New" w:cs="Courier New"/>
+        </w:rPr>
+        <w:t xml:space="preserve">  </w:t>
+      </w:r>
+      <w:r>
+        <w:rPr>
+          <w:rFonts w:ascii="Courier New" w:hAnsi="Courier New" w:cs="Courier New"/>
+        </w:rPr>
+        <w:tab/>
+      </w:r>
+      <w:r>
+        <w:rPr>
+          <w:rFonts w:ascii="Courier New" w:hAnsi="Courier New" w:cs="Courier New"/>
+        </w:rPr>
+        <w:tab/>
+        <w:t xml:space="preserve">"source": </w:t>
+      </w:r>
+      <w:r>
+        <w:rPr>
+          <w:rFonts w:ascii="Courier New" w:hAnsi="Courier New" w:cs="Courier New"/>
+        </w:rPr>
+        <w:t>""</w:t>
+      </w:r>
+    </w:p>
+    <w:p>
+      <w:pPr>
+        <w:autoSpaceDE w:val="0"/>
+        <w:autoSpaceDN w:val="0"/>
+        <w:adjustRightInd w:val="0"/>
+        <w:spacing w:after="0" w:line="240" w:lineRule="auto"/>
+        <w:ind w:firstLine="720"/>
+        <w:rPr>
+          <w:rFonts w:ascii="Courier New" w:hAnsi="Courier New" w:cs="Courier New"/>
+        </w:rPr>
+      </w:pPr>
+      <w:r>
+        <w:rPr>
+          <w:rFonts w:ascii="Courier New" w:hAnsi="Courier New" w:cs="Courier New"/>
+        </w:rPr>
+        <w:t>}</w:t>
+      </w:r>
+    </w:p>
+    <w:p/>
+    <w:p>
+      <w:pPr>
+        <w:rPr>
+          <w:rFonts w:ascii="Courier New" w:hAnsi="Courier New" w:cs="Courier New"/>
+        </w:rPr>
+      </w:pPr>
+      <w:r>
+        <w:rPr>
+          <w:rFonts w:ascii="Courier New" w:hAnsi="Courier New" w:cs="Courier New"/>
+        </w:rPr>
+        <w:lastRenderedPageBreak/>
+        <w:t>* If the manufacturerId specified by you was not valid you will get manufacturerId not valid exception</w:t>
+      </w:r>
+    </w:p>
+    <w:p>
+      <w:pPr>
+        <w:autoSpaceDE w:val="0"/>
+        <w:autoSpaceDN w:val="0"/>
+        <w:adjustRightInd w:val="0"/>
+        <w:spacing w:after="0" w:line="240" w:lineRule="auto"/>
+        <w:ind w:left="720"/>
+        <w:rPr>
+          <w:rFonts w:ascii="Courier New" w:hAnsi="Courier New" w:cs="Courier New"/>
+          <w:b/>
+          <w:color w:val="000000"/>
+          <w:sz w:val="20"/>
+          <w:szCs w:val="20"/>
+          <w:u w:val="single"/>
+        </w:rPr>
+      </w:pPr>
+      <w:r>
+        <w:rPr>
+          <w:rFonts w:ascii="Courier New" w:hAnsi="Courier New" w:cs="Courier New"/>
+          <w:b/>
+          <w:color w:val="000000"/>
+          <w:sz w:val="20"/>
+          <w:szCs w:val="20"/>
+          <w:u w:val="single"/>
+        </w:rPr>
+        <w:t>Response:</w:t>
+      </w:r>
+    </w:p>
+    <w:p>
+      <w:pPr>
+        <w:autoSpaceDE w:val="0"/>
+        <w:autoSpaceDN w:val="0"/>
+        <w:adjustRightInd w:val="0"/>
+        <w:spacing w:after="0" w:line="240" w:lineRule="auto"/>
+        <w:rPr>
+          <w:rFonts w:ascii="Courier New" w:hAnsi="Courier New" w:cs="Courier New"/>
+        </w:rPr>
+      </w:pPr>
+      <w:r>
+        <w:rPr>
+          <w:rFonts w:ascii="Courier New" w:hAnsi="Courier New" w:cs="Courier New"/>
+        </w:rPr>
+        <w:tab/>
+      </w:r>
+      <w:r>
+        <w:rPr>
+          <w:rFonts w:ascii="Courier New" w:hAnsi="Courier New" w:cs="Courier New"/>
+        </w:rPr>
+        <w:t>{</w:t>
+      </w:r>
+    </w:p>
+    <w:p>
+      <w:pPr>
+        <w:autoSpaceDE w:val="0"/>
+        <w:autoSpaceDN w:val="0"/>
+        <w:adjustRightInd w:val="0"/>
+        <w:spacing w:after="0" w:line="240" w:lineRule="auto"/>
+        <w:rPr>
+          <w:rFonts w:ascii="Courier New" w:hAnsi="Courier New" w:cs="Courier New"/>
+        </w:rPr>
+      </w:pPr>
+      <w:r>
+        <w:rPr>
+          <w:rFonts w:ascii="Courier New" w:hAnsi="Courier New" w:cs="Courier New"/>
+        </w:rPr>
+        <w:t xml:space="preserve">  </w:t>
+      </w:r>
+      <w:r>
+        <w:rPr>
+          <w:rFonts w:ascii="Courier New" w:hAnsi="Courier New" w:cs="Courier New"/>
+        </w:rPr>
+        <w:tab/>
+      </w:r>
+      <w:r>
+        <w:rPr>
+          <w:rFonts w:ascii="Courier New" w:hAnsi="Courier New" w:cs="Courier New"/>
+        </w:rPr>
+        <w:tab/>
+        <w:t>"statusCode": 400</w:t>
+      </w:r>
+      <w:r>
+        <w:rPr>
+          <w:rFonts w:ascii="Courier New" w:hAnsi="Courier New" w:cs="Courier New"/>
+        </w:rPr>
+        <w:t>,</w:t>
+      </w:r>
+    </w:p>
+    <w:p>
+      <w:pPr>
+        <w:autoSpaceDE w:val="0"/>
+        <w:autoSpaceDN w:val="0"/>
+        <w:adjustRightInd w:val="0"/>
+        <w:spacing w:after="0" w:line="240" w:lineRule="auto"/>
+        <w:rPr>
+          <w:rFonts w:ascii="Courier New" w:hAnsi="Courier New" w:cs="Courier New"/>
+        </w:rPr>
+      </w:pPr>
+    </w:p>
+    <w:p>
+      <w:pPr>
+        <w:autoSpaceDE w:val="0"/>
+        <w:autoSpaceDN w:val="0"/>
+        <w:adjustRightInd w:val="0"/>
+        <w:spacing w:after="0" w:line="240" w:lineRule="auto"/>
+        <w:rPr>
+          <w:rFonts w:ascii="Courier New" w:hAnsi="Courier New" w:cs="Courier New"/>
+        </w:rPr>
+      </w:pPr>
+      <w:r>
+        <w:rPr>
+          <w:rFonts w:ascii="Courier New" w:hAnsi="Courier New" w:cs="Courier New"/>
+        </w:rPr>
+        <w:t xml:space="preserve">  </w:t>
+      </w:r>
+      <w:r>
+        <w:rPr>
+          <w:rFonts w:ascii="Courier New" w:hAnsi="Courier New" w:cs="Courier New"/>
+        </w:rPr>
+        <w:tab/>
+      </w:r>
+      <w:r>
+        <w:rPr>
+          <w:rFonts w:ascii="Courier New" w:hAnsi="Courier New" w:cs="Courier New"/>
+        </w:rPr>
+        <w:tab/>
+        <w:t xml:space="preserve">"message": </w:t>
+      </w:r>
+      <w:r>
+        <w:rPr>
+          <w:rFonts w:ascii="Courier New" w:hAnsi="Courier New" w:cs="Courier New"/>
+        </w:rPr>
+        <w:t>HTTP 400 B</w:t>
+      </w:r>
+      <w:r>
+        <w:rPr>
+          <w:rFonts w:ascii="Courier New" w:hAnsi="Courier New" w:cs="Courier New"/>
+        </w:rPr>
+        <w:t>ad Request</w:t>
+      </w:r>
+      <w:r>
+        <w:rPr>
+          <w:rFonts w:ascii="Courier New" w:hAnsi="Courier New" w:cs="Courier New"/>
+        </w:rPr>
+        <w:t xml:space="preserve">, manufacturerId was not </w:t>
+      </w:r>
+      <w:r>
+        <w:rPr>
+          <w:rFonts w:ascii="Courier New" w:hAnsi="Courier New" w:cs="Courier New"/>
+        </w:rPr>
+        <w:tab/>
+      </w:r>
+      <w:r>
+        <w:rPr>
+          <w:rFonts w:ascii="Courier New" w:hAnsi="Courier New" w:cs="Courier New"/>
+        </w:rPr>
+        <w:tab/>
+      </w:r>
+      <w:r>
+        <w:rPr>
+          <w:rFonts w:ascii="Courier New" w:hAnsi="Courier New" w:cs="Courier New"/>
+        </w:rPr>
+        <w:tab/>
+      </w:r>
+      <w:r>
+        <w:rPr>
+          <w:rFonts w:ascii="Courier New" w:hAnsi="Courier New" w:cs="Courier New"/>
+        </w:rPr>
+        <w:tab/>
+        <w:t>valid</w:t>
+      </w:r>
+    </w:p>
+    <w:p>
+      <w:pPr>
+        <w:autoSpaceDE w:val="0"/>
+        <w:autoSpaceDN w:val="0"/>
+        <w:adjustRightInd w:val="0"/>
+        <w:spacing w:after="0" w:line="240" w:lineRule="auto"/>
+        <w:rPr>
+          <w:rFonts w:ascii="Courier New" w:hAnsi="Courier New" w:cs="Courier New"/>
+        </w:rPr>
+      </w:pPr>
+      <w:r>
+        <w:rPr>
+          <w:rFonts w:ascii="Courier New" w:hAnsi="Courier New" w:cs="Courier New"/>
+        </w:rPr>
+        <w:t xml:space="preserve">  </w:t>
+      </w:r>
+      <w:r>
+        <w:rPr>
+          <w:rFonts w:ascii="Courier New" w:hAnsi="Courier New" w:cs="Courier New"/>
+        </w:rPr>
+        <w:tab/>
+      </w:r>
+      <w:r>
+        <w:rPr>
+          <w:rFonts w:ascii="Courier New" w:hAnsi="Courier New" w:cs="Courier New"/>
+        </w:rPr>
+        <w:tab/>
+        <w:t xml:space="preserve">"source": </w:t>
+      </w:r>
+      <w:r>
+        <w:rPr>
+          <w:rFonts w:ascii="Courier New" w:hAnsi="Courier New" w:cs="Courier New"/>
+        </w:rPr>
+        <w:t>""</w:t>
+      </w:r>
+    </w:p>
+    <w:p>
+      <w:pPr>
+        <w:autoSpaceDE w:val="0"/>
+        <w:autoSpaceDN w:val="0"/>
+        <w:adjustRightInd w:val="0"/>
+        <w:spacing w:after="0" w:line="240" w:lineRule="auto"/>
+        <w:ind w:firstLine="720"/>
+        <w:rPr>
+          <w:rFonts w:ascii="Courier New" w:hAnsi="Courier New" w:cs="Courier New"/>
+        </w:rPr>
+      </w:pPr>
+      <w:r>
+        <w:rPr>
+          <w:rFonts w:ascii="Courier New" w:hAnsi="Courier New" w:cs="Courier New"/>
+        </w:rPr>
+        <w:t>}</w:t>
+      </w:r>
+    </w:p>
+    <w:p>
+      <w:pPr>
+        <w:rPr>
+          <w:rFonts w:ascii="Courier New" w:hAnsi="Courier New" w:cs="Courier New"/>
+        </w:rPr>
+      </w:pPr>
+    </w:p>
+    <w:p>
+      <w:pPr>
+        <w:rPr>
+          <w:rFonts w:ascii="Courier New" w:hAnsi="Courier New" w:cs="Courier New"/>
+        </w:rPr>
+      </w:pPr>
+      <w:r>
+        <w:rPr>
+          <w:rFonts w:ascii="Courier New" w:hAnsi="Courier New" w:cs="Courier New"/>
+        </w:rPr>
+        <w:t xml:space="preserve">* If the </w:t>
+      </w:r>
+      <w:r>
+        <w:rPr>
+          <w:rFonts w:ascii="Courier New" w:hAnsi="Courier New" w:cs="Courier New"/>
+        </w:rPr>
+        <w:t>startDate or endDate values</w:t>
+      </w:r>
+      <w:r>
+        <w:rPr>
+          <w:rFonts w:ascii="Courier New" w:hAnsi="Courier New" w:cs="Courier New"/>
+        </w:rPr>
+        <w:t xml:space="preserve"> specified by you was not</w:t>
+      </w:r>
+      <w:r>
+        <w:rPr>
+          <w:rFonts w:ascii="Courier New" w:hAnsi="Courier New" w:cs="Courier New"/>
+        </w:rPr>
+        <w:t xml:space="preserve"> in</w:t>
+      </w:r>
+      <w:r>
+        <w:rPr>
+          <w:rFonts w:ascii="Courier New" w:hAnsi="Courier New" w:cs="Courier New"/>
+        </w:rPr>
+        <w:t xml:space="preserve"> </w:t>
+      </w:r>
+      <w:r>
+        <w:rPr>
+          <w:rFonts w:ascii="Courier New" w:hAnsi="Courier New" w:cs="Courier New"/>
+        </w:rPr>
+        <w:t>correct date format</w:t>
+      </w:r>
+      <w:r>
+        <w:rPr>
+          <w:rFonts w:ascii="Courier New" w:hAnsi="Courier New" w:cs="Courier New"/>
+        </w:rPr>
+        <w:t xml:space="preserve"> you will get </w:t>
+      </w:r>
+    </w:p>
+    <w:p>
+      <w:pPr>
+        <w:autoSpaceDE w:val="0"/>
+        <w:autoSpaceDN w:val="0"/>
+        <w:adjustRightInd w:val="0"/>
+        <w:spacing w:after="0" w:line="240" w:lineRule="auto"/>
+        <w:ind w:left="720"/>
+        <w:rPr>
+          <w:rFonts w:ascii="Courier New" w:hAnsi="Courier New" w:cs="Courier New"/>
+          <w:b/>
+          <w:color w:val="000000"/>
+          <w:sz w:val="20"/>
+          <w:szCs w:val="20"/>
+          <w:u w:val="single"/>
+        </w:rPr>
+      </w:pPr>
+      <w:r>
+        <w:rPr>
+          <w:rFonts w:ascii="Courier New" w:hAnsi="Courier New" w:cs="Courier New"/>
+          <w:b/>
+          <w:color w:val="000000"/>
+          <w:sz w:val="20"/>
+          <w:szCs w:val="20"/>
+          <w:u w:val="single"/>
+        </w:rPr>
+        <w:t>Response:</w:t>
+      </w:r>
+    </w:p>
+    <w:p>
+      <w:pPr>
+        <w:autoSpaceDE w:val="0"/>
+        <w:autoSpaceDN w:val="0"/>
+        <w:adjustRightInd w:val="0"/>
+        <w:spacing w:after="0" w:line="240" w:lineRule="auto"/>
+        <w:rPr>
+          <w:rFonts w:ascii="Courier New" w:hAnsi="Courier New" w:cs="Courier New"/>
+        </w:rPr>
+      </w:pPr>
+      <w:r>
+        <w:rPr>
+          <w:rFonts w:ascii="Courier New" w:hAnsi="Courier New" w:cs="Courier New"/>
+        </w:rPr>
+        <w:tab/>
+      </w:r>
+      <w:r>
+        <w:rPr>
+          <w:rFonts w:ascii="Courier New" w:hAnsi="Courier New" w:cs="Courier New"/>
+        </w:rPr>
+        <w:t>{</w:t>
+      </w:r>
+    </w:p>
+    <w:p>
+      <w:pPr>
+        <w:autoSpaceDE w:val="0"/>
+        <w:autoSpaceDN w:val="0"/>
+        <w:adjustRightInd w:val="0"/>
+        <w:spacing w:after="0" w:line="240" w:lineRule="auto"/>
+        <w:rPr>
+          <w:rFonts w:ascii="Courier New" w:hAnsi="Courier New" w:cs="Courier New"/>
+        </w:rPr>
+      </w:pPr>
+      <w:r>
+        <w:rPr>
+          <w:rFonts w:ascii="Courier New" w:hAnsi="Courier New" w:cs="Courier New"/>
+        </w:rPr>
+        <w:t xml:space="preserve">  </w:t>
+      </w:r>
+      <w:r>
+        <w:rPr>
+          <w:rFonts w:ascii="Courier New" w:hAnsi="Courier New" w:cs="Courier New"/>
+        </w:rPr>
+        <w:tab/>
+      </w:r>
+      <w:r>
+        <w:rPr>
+          <w:rFonts w:ascii="Courier New" w:hAnsi="Courier New" w:cs="Courier New"/>
+        </w:rPr>
+        <w:tab/>
+        <w:t>"statusCode": 400</w:t>
+      </w:r>
+      <w:r>
+        <w:rPr>
+          <w:rFonts w:ascii="Courier New" w:hAnsi="Courier New" w:cs="Courier New"/>
+        </w:rPr>
+        <w:t>,</w:t>
+      </w:r>
+    </w:p>
+    <w:p>
+      <w:pPr>
+        <w:autoSpaceDE w:val="0"/>
+        <w:autoSpaceDN w:val="0"/>
+        <w:adjustRightInd w:val="0"/>
+        <w:spacing w:after="0" w:line="240" w:lineRule="auto"/>
+        <w:rPr>
+          <w:rFonts w:ascii="Courier New" w:hAnsi="Courier New" w:cs="Courier New"/>
+        </w:rPr>
+      </w:pPr>
+    </w:p>
+    <w:p>
+      <w:pPr>
+        <w:autoSpaceDE w:val="0"/>
+        <w:autoSpaceDN w:val="0"/>
+        <w:adjustRightInd w:val="0"/>
+        <w:spacing w:after="0" w:line="240" w:lineRule="auto"/>
+        <w:rPr>
+          <w:rFonts w:ascii="Courier New" w:hAnsi="Courier New" w:cs="Courier New"/>
+        </w:rPr>
+      </w:pPr>
+      <w:r>
+        <w:rPr>
+          <w:rFonts w:ascii="Courier New" w:hAnsi="Courier New" w:cs="Courier New"/>
+        </w:rPr>
+        <w:t xml:space="preserve">  </w:t>
+      </w:r>
+      <w:r>
+        <w:rPr>
+          <w:rFonts w:ascii="Courier New" w:hAnsi="Courier New" w:cs="Courier New"/>
+        </w:rPr>
+        <w:tab/>
+      </w:r>
+      <w:r>
+        <w:rPr>
+          <w:rFonts w:ascii="Courier New" w:hAnsi="Courier New" w:cs="Courier New"/>
+        </w:rPr>
+        <w:tab/>
+        <w:t xml:space="preserve">"message": </w:t>
+      </w:r>
+      <w:r>
+        <w:rPr>
+          <w:rFonts w:ascii="Courier New" w:hAnsi="Courier New" w:cs="Courier New"/>
+        </w:rPr>
+        <w:t>HTTP 400 B</w:t>
+      </w:r>
+      <w:r>
+        <w:rPr>
+          <w:rFonts w:ascii="Courier New" w:hAnsi="Courier New" w:cs="Courier New"/>
+        </w:rPr>
+        <w:t>ad Request,</w:t>
+      </w:r>
+      <w:r>
+        <w:rPr>
+          <w:rFonts w:ascii="Courier New" w:hAnsi="Courier New" w:cs="Courier New"/>
+        </w:rPr>
+        <w:t xml:space="preserve"> Specify date format </w:t>
+      </w:r>
+      <w:r>
+        <w:rPr>
+          <w:rFonts w:ascii="Courier New" w:hAnsi="Courier New" w:cs="Courier New"/>
+        </w:rPr>
+        <w:tab/>
+      </w:r>
+      <w:r>
+        <w:rPr>
+          <w:rFonts w:ascii="Courier New" w:hAnsi="Courier New" w:cs="Courier New"/>
+        </w:rPr>
+        <w:tab/>
+      </w:r>
+      <w:r>
+        <w:rPr>
+          <w:rFonts w:ascii="Courier New" w:hAnsi="Courier New" w:cs="Courier New"/>
+        </w:rPr>
+        <w:tab/>
+      </w:r>
+      <w:r>
+        <w:rPr>
+          <w:rFonts w:ascii="Courier New" w:hAnsi="Courier New" w:cs="Courier New"/>
+        </w:rPr>
+        <w:tab/>
+      </w:r>
+      <w:r>
+        <w:rPr>
+          <w:rFonts w:ascii="Courier New" w:hAnsi="Courier New" w:cs="Courier New"/>
+        </w:rPr>
+        <w:tab/>
+        <w:t>correctly and it should not be null.</w:t>
+      </w:r>
+    </w:p>
+    <w:p>
+      <w:pPr>
+        <w:autoSpaceDE w:val="0"/>
+        <w:autoSpaceDN w:val="0"/>
+        <w:adjustRightInd w:val="0"/>
+        <w:spacing w:after="0" w:line="240" w:lineRule="auto"/>
+        <w:rPr>
+          <w:rFonts w:ascii="Courier New" w:hAnsi="Courier New" w:cs="Courier New"/>
+        </w:rPr>
+      </w:pPr>
+      <w:r>
+        <w:rPr>
+          <w:rFonts w:ascii="Courier New" w:hAnsi="Courier New" w:cs="Courier New"/>
+        </w:rPr>
+        <w:t xml:space="preserve">  </w:t>
+      </w:r>
+      <w:r>
+        <w:rPr>
+          <w:rFonts w:ascii="Courier New" w:hAnsi="Courier New" w:cs="Courier New"/>
+        </w:rPr>
+        <w:tab/>
+      </w:r>
+      <w:r>
+        <w:rPr>
+          <w:rFonts w:ascii="Courier New" w:hAnsi="Courier New" w:cs="Courier New"/>
+        </w:rPr>
+        <w:tab/>
+        <w:t xml:space="preserve">"source": </w:t>
+      </w:r>
+      <w:r>
+        <w:rPr>
+          <w:rFonts w:ascii="Courier New" w:hAnsi="Courier New" w:cs="Courier New"/>
+        </w:rPr>
+        <w:t>""</w:t>
+      </w:r>
+    </w:p>
+    <w:p>
+      <w:pPr>
+        <w:autoSpaceDE w:val="0"/>
+        <w:autoSpaceDN w:val="0"/>
+        <w:adjustRightInd w:val="0"/>
+        <w:spacing w:after="0" w:line="240" w:lineRule="auto"/>
+        <w:ind w:firstLine="720"/>
+        <w:rPr>
+          <w:rFonts w:ascii="Courier New" w:hAnsi="Courier New" w:cs="Courier New"/>
+        </w:rPr>
+      </w:pPr>
+      <w:r>
+        <w:rPr>
+          <w:rFonts w:ascii="Courier New" w:hAnsi="Courier New" w:cs="Courier New"/>
+        </w:rPr>
+        <w:t>}</w:t>
+      </w:r>
+    </w:p>
+    <w:p>
+      <w:pPr>
+        <w:rPr>
+          <w:rFonts w:ascii="Courier New" w:hAnsi="Courier New" w:cs="Courier New"/>
+        </w:rPr>
+      </w:pPr>
+    </w:p>
+    <w:p>
+      <w:pPr>
+        <w:rPr>
+          <w:rFonts w:ascii="Courier New" w:hAnsi="Courier New" w:cs="Courier New"/>
+        </w:rPr>
+      </w:pPr>
+      <w:r>
+        <w:rPr>
+          <w:rFonts w:ascii="Courier New" w:hAnsi="Courier New" w:cs="Courier New"/>
+        </w:rPr>
+        <w:t xml:space="preserve">* If the </w:t>
+      </w:r>
+      <w:r>
+        <w:rPr>
+          <w:rFonts w:ascii="Courier New" w:hAnsi="Courier New" w:cs="Courier New"/>
+        </w:rPr>
+        <w:t>requiredFields was null then</w:t>
+      </w:r>
+      <w:r>
+        <w:rPr>
+          <w:rFonts w:ascii="Courier New" w:hAnsi="Courier New" w:cs="Courier New"/>
+        </w:rPr>
+        <w:t xml:space="preserve"> you will get </w:t>
+      </w:r>
+    </w:p>
+    <w:p>
+      <w:pPr>
+        <w:autoSpaceDE w:val="0"/>
+        <w:autoSpaceDN w:val="0"/>
+        <w:adjustRightInd w:val="0"/>
+        <w:spacing w:after="0" w:line="240" w:lineRule="auto"/>
+        <w:ind w:left="720"/>
+        <w:rPr>
+          <w:rFonts w:ascii="Courier New" w:hAnsi="Courier New" w:cs="Courier New"/>
+          <w:b/>
+          <w:color w:val="000000"/>
+          <w:sz w:val="20"/>
+          <w:szCs w:val="20"/>
+          <w:u w:val="single"/>
+        </w:rPr>
+      </w:pPr>
+      <w:r>
+        <w:rPr>
+          <w:rFonts w:ascii="Courier New" w:hAnsi="Courier New" w:cs="Courier New"/>
+          <w:b/>
+          <w:color w:val="000000"/>
+          <w:sz w:val="20"/>
+          <w:szCs w:val="20"/>
+          <w:u w:val="single"/>
+        </w:rPr>
+        <w:t>Response:</w:t>
+      </w:r>
+    </w:p>
+    <w:p>
+      <w:pPr>
+        <w:autoSpaceDE w:val="0"/>
+        <w:autoSpaceDN w:val="0"/>
+        <w:adjustRightInd w:val="0"/>
+        <w:spacing w:after="0" w:line="240" w:lineRule="auto"/>
+        <w:rPr>
+          <w:rFonts w:ascii="Courier New" w:hAnsi="Courier New" w:cs="Courier New"/>
+        </w:rPr>
+      </w:pPr>
+      <w:r>
+        <w:rPr>
+          <w:rFonts w:ascii="Courier New" w:hAnsi="Courier New" w:cs="Courier New"/>
+        </w:rPr>
+        <w:tab/>
+      </w:r>
+      <w:r>
+        <w:rPr>
+          <w:rFonts w:ascii="Courier New" w:hAnsi="Courier New" w:cs="Courier New"/>
+        </w:rPr>
+        <w:t>{</w:t>
+      </w:r>
+    </w:p>
+    <w:p>
+      <w:pPr>
+        <w:autoSpaceDE w:val="0"/>
+        <w:autoSpaceDN w:val="0"/>
+        <w:adjustRightInd w:val="0"/>
+        <w:spacing w:after="0" w:line="240" w:lineRule="auto"/>
+        <w:rPr>
+          <w:rFonts w:ascii="Courier New" w:hAnsi="Courier New" w:cs="Courier New"/>
+        </w:rPr>
+      </w:pPr>
+      <w:r>
+        <w:rPr>
+          <w:rFonts w:ascii="Courier New" w:hAnsi="Courier New" w:cs="Courier New"/>
+        </w:rPr>
+        <w:t xml:space="preserve">  </w:t>
+      </w:r>
+      <w:r>
+        <w:rPr>
+          <w:rFonts w:ascii="Courier New" w:hAnsi="Courier New" w:cs="Courier New"/>
+        </w:rPr>
+        <w:tab/>
+      </w:r>
+      <w:r>
+        <w:rPr>
+          <w:rFonts w:ascii="Courier New" w:hAnsi="Courier New" w:cs="Courier New"/>
+        </w:rPr>
+        <w:tab/>
+        <w:t>"statusCode": 400</w:t>
+      </w:r>
+      <w:r>
+        <w:rPr>
+          <w:rFonts w:ascii="Courier New" w:hAnsi="Courier New" w:cs="Courier New"/>
+        </w:rPr>
+        <w:t>,</w:t>
+      </w:r>
+    </w:p>
+    <w:p>
+      <w:pPr>
+        <w:autoSpaceDE w:val="0"/>
+        <w:autoSpaceDN w:val="0"/>
+        <w:adjustRightInd w:val="0"/>
+        <w:spacing w:after="0" w:line="240" w:lineRule="auto"/>
+        <w:rPr>
+          <w:rFonts w:ascii="Courier New" w:hAnsi="Courier New" w:cs="Courier New"/>
+        </w:rPr>
+      </w:pPr>
+    </w:p>
+    <w:p>
+      <w:pPr>
+        <w:autoSpaceDE w:val="0"/>
+        <w:autoSpaceDN w:val="0"/>
+        <w:adjustRightInd w:val="0"/>
+        <w:spacing w:after="0" w:line="240" w:lineRule="auto"/>
+        <w:rPr>
+          <w:rFonts w:ascii="Courier New" w:hAnsi="Courier New" w:cs="Courier New"/>
+        </w:rPr>
+      </w:pPr>
+      <w:r>
+        <w:rPr>
+          <w:rFonts w:ascii="Courier New" w:hAnsi="Courier New" w:cs="Courier New"/>
+        </w:rPr>
+        <w:t xml:space="preserve">  </w:t>
+      </w:r>
+      <w:r>
+        <w:rPr>
+          <w:rFonts w:ascii="Courier New" w:hAnsi="Courier New" w:cs="Courier New"/>
+        </w:rPr>
+        <w:tab/>
+      </w:r>
+      <w:r>
+        <w:rPr>
+          <w:rFonts w:ascii="Courier New" w:hAnsi="Courier New" w:cs="Courier New"/>
+        </w:rPr>
+        <w:tab/>
+        <w:t xml:space="preserve">"message": </w:t>
+      </w:r>
+      <w:r>
+        <w:rPr>
+          <w:rFonts w:ascii="Courier New" w:hAnsi="Courier New" w:cs="Courier New"/>
+        </w:rPr>
+        <w:t>HTTP 400 B</w:t>
+      </w:r>
+      <w:r>
+        <w:rPr>
+          <w:rFonts w:ascii="Courier New" w:hAnsi="Courier New" w:cs="Courier New"/>
+        </w:rPr>
+        <w:t xml:space="preserve">ad Request, </w:t>
+      </w:r>
+      <w:r>
+        <w:rPr>
+          <w:rFonts w:ascii="Courier New" w:hAnsi="Courier New" w:cs="Courier New"/>
+        </w:rPr>
+        <w:t>requiredFields</w:t>
+      </w:r>
+      <w:r>
+        <w:rPr>
+          <w:rFonts w:ascii="Courier New" w:hAnsi="Courier New" w:cs="Courier New"/>
+        </w:rPr>
+        <w:t xml:space="preserve"> should </w:t>
+      </w:r>
+      <w:r>
+        <w:rPr>
+          <w:rFonts w:ascii="Courier New" w:hAnsi="Courier New" w:cs="Courier New"/>
+        </w:rPr>
+        <w:tab/>
+      </w:r>
+      <w:r>
+        <w:rPr>
+          <w:rFonts w:ascii="Courier New" w:hAnsi="Courier New" w:cs="Courier New"/>
+        </w:rPr>
+        <w:tab/>
+      </w:r>
+      <w:r>
+        <w:rPr>
+          <w:rFonts w:ascii="Courier New" w:hAnsi="Courier New" w:cs="Courier New"/>
+        </w:rPr>
+        <w:tab/>
+      </w:r>
+      <w:r>
+        <w:rPr>
+          <w:rFonts w:ascii="Courier New" w:hAnsi="Courier New" w:cs="Courier New"/>
+        </w:rPr>
+        <w:tab/>
+      </w:r>
+      <w:r>
+        <w:rPr>
+          <w:rFonts w:ascii="Courier New" w:hAnsi="Courier New" w:cs="Courier New"/>
+        </w:rPr>
+        <w:t>not be null.</w:t>
+      </w:r>
+    </w:p>
+    <w:p>
+      <w:pPr>
+        <w:autoSpaceDE w:val="0"/>
+        <w:autoSpaceDN w:val="0"/>
+        <w:adjustRightInd w:val="0"/>
+        <w:spacing w:after="0" w:line="240" w:lineRule="auto"/>
+        <w:rPr>
+          <w:rFonts w:ascii="Courier New" w:hAnsi="Courier New" w:cs="Courier New"/>
+        </w:rPr>
+      </w:pPr>
+      <w:r>
+        <w:rPr>
+          <w:rFonts w:ascii="Courier New" w:hAnsi="Courier New" w:cs="Courier New"/>
+        </w:rPr>
+        <w:t xml:space="preserve">  </w:t>
+      </w:r>
+      <w:r>
+        <w:rPr>
+          <w:rFonts w:ascii="Courier New" w:hAnsi="Courier New" w:cs="Courier New"/>
+        </w:rPr>
+        <w:tab/>
+      </w:r>
+      <w:r>
+        <w:rPr>
+          <w:rFonts w:ascii="Courier New" w:hAnsi="Courier New" w:cs="Courier New"/>
+        </w:rPr>
+        <w:tab/>
+        <w:t xml:space="preserve">"source": </w:t>
+      </w:r>
+      <w:r>
+        <w:rPr>
+          <w:rFonts w:ascii="Courier New" w:hAnsi="Courier New" w:cs="Courier New"/>
+        </w:rPr>
+        <w:t>""</w:t>
+      </w:r>
+    </w:p>
+    <w:p>
+      <w:pPr>
+        <w:autoSpaceDE w:val="0"/>
+        <w:autoSpaceDN w:val="0"/>
+        <w:adjustRightInd w:val="0"/>
+        <w:spacing w:after="0" w:line="240" w:lineRule="auto"/>
+        <w:ind w:firstLine="720"/>
+        <w:rPr>
+          <w:rFonts w:ascii="Courier New" w:hAnsi="Courier New" w:cs="Courier New"/>
+        </w:rPr>
+      </w:pPr>
+      <w:r>
+        <w:rPr>
+          <w:rFonts w:ascii="Courier New" w:hAnsi="Courier New" w:cs="Courier New"/>
+        </w:rPr>
+        <w:t>}</w:t>
+      </w:r>
     </w:p>
     <w:p>
       <w:pPr>
@@ -1356,6 +2926,15 @@
     <w:uiPriority w:val="99"/>
     <w:semiHidden/>
     <w:unhideWhenUsed/>
+  </w:style>
+  <w:style w:type="paragraph" w:styleId="NoSpacing">
+    <w:name w:val="No Spacing"/>
+    <w:uiPriority w:val="1"/>
+    <w:qFormat/>
+    <w:rsid w:val="0004569E"/>
+    <w:pPr>
+      <w:spacing w:after="0" w:line="240" w:lineRule="auto"/>
+    </w:pPr>
   </w:style>
 </w:styles>
 </file>

</xml_diff>